<commit_message>
Poprawa dokumentacji nr 3
</commit_message>
<xml_diff>
--- a/3/Dokumentacja 3 - Rafał Michalik.docx
+++ b/3/Dokumentacja 3 - Rafał Michalik.docx
@@ -294,17 +294,32 @@
       <w:proofErr w:type="spellEnd"/>
     </w:p>
     <w:p>
-      <w:pPr>
-        <w:pStyle w:val="Tytu"/>
-        <w:jc w:val="center"/>
-        <w:rPr>
-          <w:sz w:val="44"/>
-          <w:szCs w:val="44"/>
-        </w:rPr>
-      </w:pPr>
+      <w:r>
+        <w:t xml:space="preserve">Algorytm </w:t>
+      </w:r>
+      <w:proofErr w:type="spellStart"/>
+      <w:r>
+        <w:t>Shannona-Fano</w:t>
+      </w:r>
+      <w:proofErr w:type="spellEnd"/>
+      <w:r>
+        <w:t xml:space="preserve"> generuje kod przedrostkowy dla </w:t>
+      </w:r>
+      <w:r>
+        <w:t>żądanego</w:t>
+      </w:r>
+      <w:r>
+        <w:t xml:space="preserve"> rozkładu prawdopodobieństwa symboli alfabetu</w:t>
+      </w:r>
+      <w:r>
+        <w:t>. Po wczytaniu ciągu znaków, algorytm liczy ilość wystąpień każdej litery, a następnie całą tablice sortuje malejąco. Litery najczęściej występujące w kodzie otrzymują jak najkrótszy kod.</w:t>
+      </w:r>
     </w:p>
     <w:p>
       <w:r>
+        <w:rPr>
+          <w:noProof/>
+        </w:rPr>
         <w:drawing>
           <wp:inline distT="0" distB="0" distL="0" distR="0" wp14:anchorId="37579E1E" wp14:editId="1492E699">
             <wp:extent cx="4405139" cy="4191000"/>
@@ -344,6 +359,9 @@
     </w:p>
     <w:p>
       <w:r>
+        <w:rPr>
+          <w:noProof/>
+        </w:rPr>
         <w:lastRenderedPageBreak/>
         <w:drawing>
           <wp:inline distT="0" distB="0" distL="0" distR="0" wp14:anchorId="1A4B4C08" wp14:editId="09286EA7">
@@ -383,7 +401,17 @@
       </w:r>
     </w:p>
     <w:p>
-      <w:r>
+      <w:pPr>
+        <w:rPr>
+          <w:noProof/>
+        </w:rPr>
+      </w:pPr>
+    </w:p>
+    <w:p>
+      <w:r>
+        <w:rPr>
+          <w:noProof/>
+        </w:rPr>
         <w:drawing>
           <wp:inline distT="0" distB="0" distL="0" distR="0" wp14:anchorId="69ADE495" wp14:editId="5E98C323">
             <wp:extent cx="4513178" cy="3215640"/>
@@ -428,9 +456,23 @@
         </w:drawing>
       </w:r>
     </w:p>
+    <w:p/>
+    <w:p/>
+    <w:p/>
+    <w:p/>
+    <w:p/>
+    <w:p/>
     <w:p>
       <w:r>
         <w:lastRenderedPageBreak/>
+        <w:t>Na poniższym zdjęciu następuję jak najbardziej możliwie równy podział całego zbioru, a następnie elementy po lewej mają przypisany bit 0, a po prawej bit 1. I podziały zachodzą do momentu, aż nie będzie co dzielić. Niestety w moim kodzie nie udało się tego zastosować.</w:t>
+      </w:r>
+    </w:p>
+    <w:p>
+      <w:r>
+        <w:rPr>
+          <w:noProof/>
+        </w:rPr>
         <w:drawing>
           <wp:inline distT="0" distB="0" distL="0" distR="0" wp14:anchorId="5CCDB682" wp14:editId="6F14AD31">
             <wp:extent cx="3504332" cy="3665220"/>
@@ -470,6 +512,9 @@
     </w:p>
     <w:p>
       <w:r>
+        <w:rPr>
+          <w:noProof/>
+        </w:rPr>
         <w:drawing>
           <wp:inline distT="0" distB="0" distL="0" distR="0" wp14:anchorId="21D2FA8C" wp14:editId="1B786C9E">
             <wp:extent cx="4785360" cy="2134739"/>
@@ -507,8 +552,311 @@
         </w:drawing>
       </w:r>
     </w:p>
+    <w:p/>
+    <w:p/>
+    <w:p/>
+    <w:p/>
+    <w:p/>
+    <w:p/>
+    <w:p/>
+    <w:p/>
     <w:p>
       <w:r>
+        <w:lastRenderedPageBreak/>
+        <w:t>Po wprowadzeniu ciągu znaków, wszystkie litery są wprowadzane do tablicy jako kod ASCII, a następnie liczone i sortowane malejąco według ilości wystąpień.</w:t>
+      </w:r>
+    </w:p>
+    <w:p>
+      <w:r>
+        <w:rPr>
+          <w:noProof/>
+        </w:rPr>
+        <mc:AlternateContent>
+          <mc:Choice Requires="wps">
+            <w:drawing>
+              <wp:anchor distT="45720" distB="45720" distL="114300" distR="114300" simplePos="0" relativeHeight="251665408" behindDoc="0" locked="0" layoutInCell="1" allowOverlap="1" wp14:anchorId="1294FE28" wp14:editId="1B8F0C87">
+                <wp:simplePos x="0" y="0"/>
+                <wp:positionH relativeFrom="column">
+                  <wp:posOffset>614309</wp:posOffset>
+                </wp:positionH>
+                <wp:positionV relativeFrom="paragraph">
+                  <wp:posOffset>2186965</wp:posOffset>
+                </wp:positionV>
+                <wp:extent cx="1864426" cy="665018"/>
+                <wp:effectExtent l="0" t="0" r="0" b="1905"/>
+                <wp:wrapNone/>
+                <wp:docPr id="17" name="Pole tekstowe 2"/>
+                <wp:cNvGraphicFramePr>
+                  <a:graphicFrameLocks xmlns:a="http://schemas.openxmlformats.org/drawingml/2006/main"/>
+                </wp:cNvGraphicFramePr>
+                <a:graphic xmlns:a="http://schemas.openxmlformats.org/drawingml/2006/main">
+                  <a:graphicData uri="http://schemas.microsoft.com/office/word/2010/wordprocessingShape">
+                    <wps:wsp>
+                      <wps:cNvSpPr txBox="1">
+                        <a:spLocks noChangeArrowheads="1"/>
+                      </wps:cNvSpPr>
+                      <wps:spPr bwMode="auto">
+                        <a:xfrm>
+                          <a:off x="0" y="0"/>
+                          <a:ext cx="1864426" cy="665018"/>
+                        </a:xfrm>
+                        <a:prstGeom prst="rect">
+                          <a:avLst/>
+                        </a:prstGeom>
+                        <a:noFill/>
+                        <a:ln w="9525">
+                          <a:noFill/>
+                          <a:miter lim="800000"/>
+                          <a:headEnd/>
+                          <a:tailEnd/>
+                        </a:ln>
+                      </wps:spPr>
+                      <wps:txbx>
+                        <w:txbxContent>
+                          <w:p>
+                            <w:pPr>
+                              <w:rPr>
+                                <w:color w:val="FFFFFF" w:themeColor="background1"/>
+                                <w:sz w:val="18"/>
+                                <w:szCs w:val="18"/>
+                              </w:rPr>
+                            </w:pPr>
+                            <w:r>
+                              <w:rPr>
+                                <w:color w:val="FFFFFF" w:themeColor="background1"/>
+                                <w:sz w:val="18"/>
+                                <w:szCs w:val="18"/>
+                              </w:rPr>
+                              <w:t>Po lewej stronie obok litery jest liczba wystąpień, i pierwsza liczba kodu prefiksowego</w:t>
+                            </w:r>
+                          </w:p>
+                        </w:txbxContent>
+                      </wps:txbx>
+                      <wps:bodyPr rot="0" vert="horz" wrap="square" lIns="91440" tIns="45720" rIns="91440" bIns="45720" anchor="t" anchorCtr="0">
+                        <a:noAutofit/>
+                      </wps:bodyPr>
+                    </wps:wsp>
+                  </a:graphicData>
+                </a:graphic>
+                <wp14:sizeRelH relativeFrom="margin">
+                  <wp14:pctWidth>0</wp14:pctWidth>
+                </wp14:sizeRelH>
+                <wp14:sizeRelV relativeFrom="margin">
+                  <wp14:pctHeight>0</wp14:pctHeight>
+                </wp14:sizeRelV>
+              </wp:anchor>
+            </w:drawing>
+          </mc:Choice>
+          <mc:Fallback>
+            <w:pict>
+              <v:shapetype w14:anchorId="1294FE28" id="_x0000_t202" coordsize="21600,21600" o:spt="202" path="m,l,21600r21600,l21600,xe">
+                <v:stroke joinstyle="miter"/>
+                <v:path gradientshapeok="t" o:connecttype="rect"/>
+              </v:shapetype>
+              <v:shape id="Pole tekstowe 2" o:spid="_x0000_s1026" type="#_x0000_t202" style="position:absolute;margin-left:48.35pt;margin-top:172.2pt;width:146.8pt;height:52.35pt;z-index:251665408;visibility:visible;mso-wrap-style:square;mso-width-percent:0;mso-height-percent:0;mso-wrap-distance-left:9pt;mso-wrap-distance-top:3.6pt;mso-wrap-distance-right:9pt;mso-wrap-distance-bottom:3.6pt;mso-position-horizontal:absolute;mso-position-horizontal-relative:text;mso-position-vertical:absolute;mso-position-vertical-relative:text;mso-width-percent:0;mso-height-percent:0;mso-width-relative:margin;mso-height-relative:margin;v-text-anchor:top" o:gfxdata="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" filled="f" stroked="f">
+                <v:textbox>
+                  <w:txbxContent>
+                    <w:p>
+                      <w:pPr>
+                        <w:rPr>
+                          <w:color w:val="FFFFFF" w:themeColor="background1"/>
+                          <w:sz w:val="18"/>
+                          <w:szCs w:val="18"/>
+                        </w:rPr>
+                      </w:pPr>
+                      <w:r>
+                        <w:rPr>
+                          <w:color w:val="FFFFFF" w:themeColor="background1"/>
+                          <w:sz w:val="18"/>
+                          <w:szCs w:val="18"/>
+                        </w:rPr>
+                        <w:t>Po lewej stronie obok litery jest liczba wystąpień, i pierwsza liczba kodu prefiksowego</w:t>
+                      </w:r>
+                    </w:p>
+                  </w:txbxContent>
+                </v:textbox>
+              </v:shape>
+            </w:pict>
+          </mc:Fallback>
+        </mc:AlternateContent>
+      </w:r>
+      <w:r>
+        <w:rPr>
+          <w:noProof/>
+        </w:rPr>
+        <mc:AlternateContent>
+          <mc:Choice Requires="wps">
+            <w:drawing>
+              <wp:anchor distT="45720" distB="45720" distL="114300" distR="114300" simplePos="0" relativeHeight="251659264" behindDoc="0" locked="0" layoutInCell="1" allowOverlap="1" wp14:anchorId="617CDE40" wp14:editId="260FF7F6">
+                <wp:simplePos x="0" y="0"/>
+                <wp:positionH relativeFrom="column">
+                  <wp:posOffset>715249</wp:posOffset>
+                </wp:positionH>
+                <wp:positionV relativeFrom="paragraph">
+                  <wp:posOffset>1438819</wp:posOffset>
+                </wp:positionV>
+                <wp:extent cx="1620982" cy="421574"/>
+                <wp:effectExtent l="0" t="0" r="0" b="0"/>
+                <wp:wrapNone/>
+                <wp:docPr id="217" name="Pole tekstowe 2"/>
+                <wp:cNvGraphicFramePr>
+                  <a:graphicFrameLocks xmlns:a="http://schemas.openxmlformats.org/drawingml/2006/main"/>
+                </wp:cNvGraphicFramePr>
+                <a:graphic xmlns:a="http://schemas.openxmlformats.org/drawingml/2006/main">
+                  <a:graphicData uri="http://schemas.microsoft.com/office/word/2010/wordprocessingShape">
+                    <wps:wsp>
+                      <wps:cNvSpPr txBox="1">
+                        <a:spLocks noChangeArrowheads="1"/>
+                      </wps:cNvSpPr>
+                      <wps:spPr bwMode="auto">
+                        <a:xfrm>
+                          <a:off x="0" y="0"/>
+                          <a:ext cx="1620982" cy="421574"/>
+                        </a:xfrm>
+                        <a:prstGeom prst="rect">
+                          <a:avLst/>
+                        </a:prstGeom>
+                        <a:noFill/>
+                        <a:ln w="9525">
+                          <a:noFill/>
+                          <a:miter lim="800000"/>
+                          <a:headEnd/>
+                          <a:tailEnd/>
+                        </a:ln>
+                      </wps:spPr>
+                      <wps:txbx>
+                        <w:txbxContent>
+                          <w:p>
+                            <w:pPr>
+                              <w:rPr>
+                                <w:color w:val="FFFFFF" w:themeColor="background1"/>
+                                <w:sz w:val="20"/>
+                                <w:szCs w:val="20"/>
+                              </w:rPr>
+                            </w:pPr>
+                            <w:r>
+                              <w:rPr>
+                                <w:color w:val="FFFFFF" w:themeColor="background1"/>
+                                <w:sz w:val="20"/>
+                                <w:szCs w:val="20"/>
+                              </w:rPr>
+                              <w:t>Zapis 18 – 22 to jest ten mniej więcej równy podział</w:t>
+                            </w:r>
+                          </w:p>
+                        </w:txbxContent>
+                      </wps:txbx>
+                      <wps:bodyPr rot="0" vert="horz" wrap="square" lIns="91440" tIns="45720" rIns="91440" bIns="45720" anchor="t" anchorCtr="0">
+                        <a:noAutofit/>
+                      </wps:bodyPr>
+                    </wps:wsp>
+                  </a:graphicData>
+                </a:graphic>
+                <wp14:sizeRelH relativeFrom="margin">
+                  <wp14:pctWidth>0</wp14:pctWidth>
+                </wp14:sizeRelH>
+                <wp14:sizeRelV relativeFrom="margin">
+                  <wp14:pctHeight>0</wp14:pctHeight>
+                </wp14:sizeRelV>
+              </wp:anchor>
+            </w:drawing>
+          </mc:Choice>
+          <mc:Fallback>
+            <w:pict>
+              <v:shape w14:anchorId="617CDE40" id="_x0000_s1027" type="#_x0000_t202" style="position:absolute;margin-left:56.3pt;margin-top:113.3pt;width:127.65pt;height:33.2pt;z-index:251659264;visibility:visible;mso-wrap-style:square;mso-width-percent:0;mso-height-percent:0;mso-wrap-distance-left:9pt;mso-wrap-distance-top:3.6pt;mso-wrap-distance-right:9pt;mso-wrap-distance-bottom:3.6pt;mso-position-horizontal:absolute;mso-position-horizontal-relative:text;mso-position-vertical:absolute;mso-position-vertical-relative:text;mso-width-percent:0;mso-height-percent:0;mso-width-relative:margin;mso-height-relative:margin;v-text-anchor:top" o:gfxdata="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" filled="f" stroked="f">
+                <v:textbox>
+                  <w:txbxContent>
+                    <w:p>
+                      <w:pPr>
+                        <w:rPr>
+                          <w:color w:val="FFFFFF" w:themeColor="background1"/>
+                          <w:sz w:val="20"/>
+                          <w:szCs w:val="20"/>
+                        </w:rPr>
+                      </w:pPr>
+                      <w:r>
+                        <w:rPr>
+                          <w:color w:val="FFFFFF" w:themeColor="background1"/>
+                          <w:sz w:val="20"/>
+                          <w:szCs w:val="20"/>
+                        </w:rPr>
+                        <w:t>Zapis 18 – 22 to jest ten mniej więcej równy podział</w:t>
+                      </w:r>
+                    </w:p>
+                  </w:txbxContent>
+                </v:textbox>
+              </v:shape>
+            </w:pict>
+          </mc:Fallback>
+        </mc:AlternateContent>
+      </w:r>
+      <w:r>
+        <w:rPr>
+          <w:noProof/>
+        </w:rPr>
+        <mc:AlternateContent>
+          <mc:Choice Requires="wpi">
+            <w:drawing>
+              <wp:anchor distT="0" distB="0" distL="114300" distR="114300" simplePos="0" relativeHeight="251663360" behindDoc="0" locked="0" layoutInCell="1" allowOverlap="1" wp14:anchorId="042A7DF3" wp14:editId="693289D3">
+                <wp:simplePos x="0" y="0"/>
+                <wp:positionH relativeFrom="column">
+                  <wp:posOffset>400050</wp:posOffset>
+                </wp:positionH>
+                <wp:positionV relativeFrom="paragraph">
+                  <wp:posOffset>1673860</wp:posOffset>
+                </wp:positionV>
+                <wp:extent cx="318135" cy="233680"/>
+                <wp:effectExtent l="57150" t="57150" r="43815" b="52070"/>
+                <wp:wrapNone/>
+                <wp:docPr id="13" name="Pismo odręczne 13"/>
+                <wp:cNvGraphicFramePr/>
+                <a:graphic xmlns:a="http://schemas.openxmlformats.org/drawingml/2006/main">
+                  <a:graphicData uri="http://schemas.microsoft.com/office/word/2010/wordprocessingInk">
+                    <w14:contentPart bwMode="auto" r:id="rId9">
+                      <w14:nvContentPartPr>
+                        <w14:cNvContentPartPr/>
+                      </w14:nvContentPartPr>
+                      <w14:xfrm>
+                        <a:off x="0" y="0"/>
+                        <a:ext cx="318135" cy="233680"/>
+                      </w14:xfrm>
+                    </w14:contentPart>
+                  </a:graphicData>
+                </a:graphic>
+              </wp:anchor>
+            </w:drawing>
+          </mc:Choice>
+          <mc:Fallback>
+            <w:pict>
+              <v:shapetype w14:anchorId="13CF707B" id="_x0000_t75" coordsize="21600,21600" o:spt="75" o:preferrelative="t" path="m@4@5l@4@11@9@11@9@5xe" filled="f" stroked="f">
+                <v:stroke joinstyle="miter"/>
+                <v:formulas>
+                  <v:f eqn="if lineDrawn pixelLineWidth 0"/>
+                  <v:f eqn="sum @0 1 0"/>
+                  <v:f eqn="sum 0 0 @1"/>
+                  <v:f eqn="prod @2 1 2"/>
+                  <v:f eqn="prod @3 21600 pixelWidth"/>
+                  <v:f eqn="prod @3 21600 pixelHeight"/>
+                  <v:f eqn="sum @0 0 1"/>
+                  <v:f eqn="prod @6 1 2"/>
+                  <v:f eqn="prod @7 21600 pixelWidth"/>
+                  <v:f eqn="sum @8 21600 0"/>
+                  <v:f eqn="prod @7 21600 pixelHeight"/>
+                  <v:f eqn="sum @10 21600 0"/>
+                </v:formulas>
+                <v:path o:extrusionok="f" gradientshapeok="t" o:connecttype="rect"/>
+                <o:lock v:ext="edit" aspectratio="t"/>
+              </v:shapetype>
+              <v:shape id="Pismo odręczne 13" o:spid="_x0000_s1026" type="#_x0000_t75" style="position:absolute;margin-left:30.8pt;margin-top:131.1pt;width:26.45pt;height:19.8pt;z-index:251663360;visibility:visible;mso-wrap-style:square;mso-wrap-distance-left:9pt;mso-wrap-distance-top:0;mso-wrap-distance-right:9pt;mso-wrap-distance-bottom:0;mso-position-horizontal:absolute;mso-position-horizontal-relative:text;mso-position-vertical:absolute;mso-position-vertical-relative:text" o:gfxdata="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">
+                <v:imagedata r:id="rId10" o:title=""/>
+              </v:shape>
+            </w:pict>
+          </mc:Fallback>
+        </mc:AlternateContent>
+      </w:r>
+      <w:r>
+        <w:rPr>
+          <w:noProof/>
+        </w:rPr>
         <w:drawing>
           <wp:inline distT="0" distB="0" distL="0" distR="0" wp14:anchorId="38F99DD8" wp14:editId="279662C9">
             <wp:extent cx="2381218" cy="2804160"/>
@@ -525,7 +873,7 @@
                     <pic:cNvPicPr/>
                   </pic:nvPicPr>
                   <pic:blipFill>
-                    <a:blip r:embed="rId9"/>
+                    <a:blip r:embed="rId11"/>
                     <a:stretch>
                       <a:fillRect/>
                     </a:stretch>
@@ -959,7 +1307,6 @@
   <w:style w:type="character" w:default="1" w:styleId="Domylnaczcionkaakapitu">
     <w:name w:val="Default Paragraph Font"/>
     <w:uiPriority w:val="1"/>
-    <w:semiHidden/>
     <w:unhideWhenUsed/>
   </w:style>
   <w:style w:type="table" w:default="1" w:styleId="Standardowy">
@@ -1059,6 +1406,36 @@
     </w:rPr>
   </w:style>
 </w:styles>
+</file>
+
+<file path=word/ink/ink1.xml><?xml version="1.0" encoding="utf-8"?>
+<inkml:ink xmlns:inkml="http://www.w3.org/2003/InkML">
+  <inkml:definitions>
+    <inkml:context xml:id="ctx0">
+      <inkml:inkSource xml:id="inkSrc0">
+        <inkml:traceFormat>
+          <inkml:channel name="X" type="integer" min="-2.14748E9" max="2.14748E9" units="cm"/>
+          <inkml:channel name="Y" type="integer" min="-2.14748E9" max="2.14748E9" units="cm"/>
+          <inkml:channel name="F" type="integer" max="32767" units="dev"/>
+        </inkml:traceFormat>
+        <inkml:channelProperties>
+          <inkml:channelProperty channel="X" name="resolution" value="1000" units="1/cm"/>
+          <inkml:channelProperty channel="Y" name="resolution" value="1000" units="1/cm"/>
+          <inkml:channelProperty channel="F" name="resolution" value="0" units="1/dev"/>
+        </inkml:channelProperties>
+      </inkml:inkSource>
+      <inkml:timestamp xml:id="ts0" timeString="2022-10-25T16:27:08.579"/>
+    </inkml:context>
+    <inkml:brush xml:id="br0">
+      <inkml:brushProperty name="width" value="0.05" units="cm"/>
+      <inkml:brushProperty name="height" value="0.05" units="cm"/>
+      <inkml:brushProperty name="color" value="#E71224"/>
+    </inkml:brush>
+  </inkml:definitions>
+  <inkml:trace contextRef="#ctx0" brushRef="#br0">18 650 24575,'4'-1'0,"0"-1"0,0 1 0,0-1 0,0 0 0,0 0 0,-1 0 0,1-1 0,-1 1 0,0-1 0,6-5 0,0 0 0,173-128 0,-140 104 0,1 2 0,58-32 0,72-36 0,-159 88 0,-1-1 0,0-1 0,0 0 0,15-19 0,-9 9 0,16-19 0,-25 29 0,0 0 0,0 0 0,1 1 0,1 0 0,-1 1 0,19-12 0,0 4-1365,-19 10-5461</inkml:trace>
+  <inkml:trace contextRef="#ctx0" brushRef="#br0" timeOffset="1786.46">1 600 24575,'0'-6'0,"0"-4"0,3-1 0,0-1 0,4-2 0,-1 0 0,2 1 0,0 0 0,-2 0 0,2 2 0,-2 0 0,-1-4 0,-2-1 0,-1-2 0,2 2 0,3 2 0,1 0 0,-2 2-8191</inkml:trace>
+  <inkml:trace contextRef="#ctx0" brushRef="#br0" timeOffset="2578.21">50 616 24575,'0'3'0,"6"1"0,4-1 0,4 0 0,1-1 0,2-1 0,1 0 0,0-1 0,-1 0 0,3 0 0,1 0 0,-1 0 0,0 0 0,-2 0 0,0-1 0,-4 1-8191</inkml:trace>
+</inkml:ink>
 </file>
 
 <file path=word/theme/theme1.xml><?xml version="1.0" encoding="utf-8"?>

</xml_diff>